<commit_message>
game up on midterm1
</commit_message>
<xml_diff>
--- a/midterms/midterm1/figures.docx
+++ b/midterms/midterm1/figures.docx
@@ -130,8 +130,6 @@
           </wp:inline>
         </w:drawing>
       </w:r>
-      <w:bookmarkStart w:id="0" w:name="_GoBack"/>
-      <w:bookmarkEnd w:id="0"/>
     </w:p>
     <w:p>
       <w:r>
@@ -247,6 +245,185 @@
                     <a:xfrm>
                       <a:off x="0" y="0"/>
                       <a:ext cx="6245980" cy="3599782"/>
+                    </a:xfrm>
+                    <a:prstGeom prst="rect">
+                      <a:avLst/>
+                    </a:prstGeom>
+                    <a:noFill/>
+                    <a:ln>
+                      <a:noFill/>
+                    </a:ln>
+                    <a:extLst>
+                      <a:ext uri="{53640926-AAD7-44D8-BBD7-CCE9431645EC}">
+                        <a14:shadowObscured xmlns:a14="http://schemas.microsoft.com/office/drawing/2010/main"/>
+                      </a:ext>
+                    </a:extLst>
+                  </pic:spPr>
+                </pic:pic>
+              </a:graphicData>
+            </a:graphic>
+          </wp:inline>
+        </w:drawing>
+      </w:r>
+    </w:p>
+    <w:p>
+      <w:r>
+        <w:br w:type="page"/>
+      </w:r>
+    </w:p>
+    <w:p>
+      <w:r>
+        <w:rPr>
+          <w:noProof/>
+        </w:rPr>
+        <w:lastRenderedPageBreak/>
+        <w:drawing>
+          <wp:inline distT="0" distB="0" distL="0" distR="0">
+            <wp:extent cx="6072435" cy="3381375"/>
+            <wp:effectExtent l="0" t="0" r="5080" b="0"/>
+            <wp:docPr id="5" name="Picture 5" descr="C:\Users\Sabbir\Documents\GitHub\CMPE323\midterms\midterm1\figures\fig5.png"/>
+            <wp:cNvGraphicFramePr>
+              <a:graphicFrameLocks xmlns:a="http://schemas.openxmlformats.org/drawingml/2006/main" noChangeAspect="1"/>
+            </wp:cNvGraphicFramePr>
+            <a:graphic xmlns:a="http://schemas.openxmlformats.org/drawingml/2006/main">
+              <a:graphicData uri="http://schemas.openxmlformats.org/drawingml/2006/picture">
+                <pic:pic xmlns:pic="http://schemas.openxmlformats.org/drawingml/2006/picture">
+                  <pic:nvPicPr>
+                    <pic:cNvPr id="0" name="Picture 1" descr="C:\Users\Sabbir\Documents\GitHub\CMPE323\midterms\midterm1\figures\fig5.png"/>
+                    <pic:cNvPicPr>
+                      <a:picLocks noChangeAspect="1" noChangeArrowheads="1"/>
+                    </pic:cNvPicPr>
+                  </pic:nvPicPr>
+                  <pic:blipFill rotWithShape="1">
+                    <a:blip r:embed="rId8">
+                      <a:extLst>
+                        <a:ext uri="{28A0092B-C50C-407E-A947-70E740481C1C}">
+                          <a14:useLocalDpi xmlns:a14="http://schemas.microsoft.com/office/drawing/2010/main" val="0"/>
+                        </a:ext>
+                      </a:extLst>
+                    </a:blip>
+                    <a:srcRect l="8507" t="3504" r="8186" b="4457"/>
+                    <a:stretch/>
+                  </pic:blipFill>
+                  <pic:spPr bwMode="auto">
+                    <a:xfrm>
+                      <a:off x="0" y="0"/>
+                      <a:ext cx="6092376" cy="3392479"/>
+                    </a:xfrm>
+                    <a:prstGeom prst="rect">
+                      <a:avLst/>
+                    </a:prstGeom>
+                    <a:noFill/>
+                    <a:ln>
+                      <a:noFill/>
+                    </a:ln>
+                    <a:extLst>
+                      <a:ext uri="{53640926-AAD7-44D8-BBD7-CCE9431645EC}">
+                        <a14:shadowObscured xmlns:a14="http://schemas.microsoft.com/office/drawing/2010/main"/>
+                      </a:ext>
+                    </a:extLst>
+                  </pic:spPr>
+                </pic:pic>
+              </a:graphicData>
+            </a:graphic>
+          </wp:inline>
+        </w:drawing>
+      </w:r>
+      <w:bookmarkStart w:id="0" w:name="_GoBack"/>
+      <w:bookmarkEnd w:id="0"/>
+      <w:r>
+        <w:rPr>
+          <w:noProof/>
+        </w:rPr>
+        <w:drawing>
+          <wp:inline distT="0" distB="0" distL="0" distR="0">
+            <wp:extent cx="6063426" cy="3409950"/>
+            <wp:effectExtent l="0" t="0" r="0" b="0"/>
+            <wp:docPr id="6" name="Picture 6" descr="C:\Users\Sabbir\Documents\GitHub\CMPE323\midterms\midterm1\figures\fig6.png"/>
+            <wp:cNvGraphicFramePr>
+              <a:graphicFrameLocks xmlns:a="http://schemas.openxmlformats.org/drawingml/2006/main" noChangeAspect="1"/>
+            </wp:cNvGraphicFramePr>
+            <a:graphic xmlns:a="http://schemas.openxmlformats.org/drawingml/2006/main">
+              <a:graphicData uri="http://schemas.openxmlformats.org/drawingml/2006/picture">
+                <pic:pic xmlns:pic="http://schemas.openxmlformats.org/drawingml/2006/picture">
+                  <pic:nvPicPr>
+                    <pic:cNvPr id="0" name="Picture 2" descr="C:\Users\Sabbir\Documents\GitHub\CMPE323\midterms\midterm1\figures\fig6.png"/>
+                    <pic:cNvPicPr>
+                      <a:picLocks noChangeAspect="1" noChangeArrowheads="1"/>
+                    </pic:cNvPicPr>
+                  </pic:nvPicPr>
+                  <pic:blipFill rotWithShape="1">
+                    <a:blip r:embed="rId9">
+                      <a:extLst>
+                        <a:ext uri="{28A0092B-C50C-407E-A947-70E740481C1C}">
+                          <a14:useLocalDpi xmlns:a14="http://schemas.microsoft.com/office/drawing/2010/main" val="0"/>
+                        </a:ext>
+                      </a:extLst>
+                    </a:blip>
+                    <a:srcRect l="8507" t="2867" r="7865" b="3822"/>
+                    <a:stretch/>
+                  </pic:blipFill>
+                  <pic:spPr bwMode="auto">
+                    <a:xfrm>
+                      <a:off x="0" y="0"/>
+                      <a:ext cx="6067768" cy="3412392"/>
+                    </a:xfrm>
+                    <a:prstGeom prst="rect">
+                      <a:avLst/>
+                    </a:prstGeom>
+                    <a:noFill/>
+                    <a:ln>
+                      <a:noFill/>
+                    </a:ln>
+                    <a:extLst>
+                      <a:ext uri="{53640926-AAD7-44D8-BBD7-CCE9431645EC}">
+                        <a14:shadowObscured xmlns:a14="http://schemas.microsoft.com/office/drawing/2010/main"/>
+                      </a:ext>
+                    </a:extLst>
+                  </pic:spPr>
+                </pic:pic>
+              </a:graphicData>
+            </a:graphic>
+          </wp:inline>
+        </w:drawing>
+      </w:r>
+      <w:r>
+        <w:rPr>
+          <w:noProof/>
+        </w:rPr>
+        <w:lastRenderedPageBreak/>
+        <w:drawing>
+          <wp:inline distT="0" distB="0" distL="0" distR="0">
+            <wp:extent cx="6049701" cy="3552825"/>
+            <wp:effectExtent l="0" t="0" r="8255" b="0"/>
+            <wp:docPr id="7" name="Picture 7" descr="C:\Users\Sabbir\Documents\GitHub\CMPE323\midterms\midterm1\figures\fig7.png"/>
+            <wp:cNvGraphicFramePr>
+              <a:graphicFrameLocks xmlns:a="http://schemas.openxmlformats.org/drawingml/2006/main" noChangeAspect="1"/>
+            </wp:cNvGraphicFramePr>
+            <a:graphic xmlns:a="http://schemas.openxmlformats.org/drawingml/2006/main">
+              <a:graphicData uri="http://schemas.openxmlformats.org/drawingml/2006/picture">
+                <pic:pic xmlns:pic="http://schemas.openxmlformats.org/drawingml/2006/picture">
+                  <pic:nvPicPr>
+                    <pic:cNvPr id="0" name="Picture 3" descr="C:\Users\Sabbir\Documents\GitHub\CMPE323\midterms\midterm1\figures\fig7.png"/>
+                    <pic:cNvPicPr>
+                      <a:picLocks noChangeAspect="1" noChangeArrowheads="1"/>
+                    </pic:cNvPicPr>
+                  </pic:nvPicPr>
+                  <pic:blipFill rotWithShape="1">
+                    <a:blip r:embed="rId10">
+                      <a:extLst>
+                        <a:ext uri="{28A0092B-C50C-407E-A947-70E740481C1C}">
+                          <a14:useLocalDpi xmlns:a14="http://schemas.microsoft.com/office/drawing/2010/main" val="0"/>
+                        </a:ext>
+                      </a:extLst>
+                    </a:blip>
+                    <a:srcRect l="9751" r="7741" b="3861"/>
+                    <a:stretch/>
+                  </pic:blipFill>
+                  <pic:spPr bwMode="auto">
+                    <a:xfrm>
+                      <a:off x="0" y="0"/>
+                      <a:ext cx="6058559" cy="3558027"/>
                     </a:xfrm>
                     <a:prstGeom prst="rect">
                       <a:avLst/>
@@ -401,6 +578,7 @@
     <w:lsdException w:name="HTML Sample" w:semiHidden="1" w:unhideWhenUsed="1"/>
     <w:lsdException w:name="HTML Typewriter" w:semiHidden="1" w:unhideWhenUsed="1"/>
     <w:lsdException w:name="HTML Variable" w:semiHidden="1" w:unhideWhenUsed="1"/>
+    <w:lsdException w:name="Normal Table" w:semiHidden="1" w:unhideWhenUsed="1"/>
     <w:lsdException w:name="annotation subject" w:semiHidden="1" w:unhideWhenUsed="1"/>
     <w:lsdException w:name="No List" w:semiHidden="1" w:unhideWhenUsed="1"/>
     <w:lsdException w:name="Outline List 1" w:semiHidden="1" w:unhideWhenUsed="1"/>
@@ -447,8 +625,10 @@
     <w:lsdException w:name="Table Subtle 2" w:semiHidden="1" w:unhideWhenUsed="1"/>
     <w:lsdException w:name="Table Web 1" w:semiHidden="1" w:unhideWhenUsed="1"/>
     <w:lsdException w:name="Table Web 2" w:semiHidden="1" w:unhideWhenUsed="1"/>
+    <w:lsdException w:name="Table Web 3" w:semiHidden="1" w:unhideWhenUsed="1"/>
     <w:lsdException w:name="Balloon Text" w:semiHidden="1" w:unhideWhenUsed="1"/>
     <w:lsdException w:name="Table Grid" w:uiPriority="39"/>
+    <w:lsdException w:name="Table Theme" w:semiHidden="1" w:unhideWhenUsed="1"/>
     <w:lsdException w:name="Placeholder Text" w:semiHidden="1"/>
     <w:lsdException w:name="No Spacing" w:uiPriority="1" w:qFormat="1"/>
     <w:lsdException w:name="Light Shading" w:uiPriority="60"/>
@@ -696,6 +876,36 @@
     <w:uiPriority w:val="99"/>
     <w:semiHidden/>
     <w:unhideWhenUsed/>
+  </w:style>
+  <w:style w:type="paragraph" w:styleId="BalloonText">
+    <w:name w:val="Balloon Text"/>
+    <w:basedOn w:val="Normal"/>
+    <w:link w:val="BalloonTextChar"/>
+    <w:uiPriority w:val="99"/>
+    <w:semiHidden/>
+    <w:unhideWhenUsed/>
+    <w:rsid w:val="003F3037"/>
+    <w:pPr>
+      <w:spacing w:after="0" w:line="240" w:lineRule="auto"/>
+    </w:pPr>
+    <w:rPr>
+      <w:rFonts w:ascii="Segoe UI" w:hAnsi="Segoe UI" w:cs="Segoe UI"/>
+      <w:sz w:val="18"/>
+      <w:szCs w:val="18"/>
+    </w:rPr>
+  </w:style>
+  <w:style w:type="character" w:customStyle="1" w:styleId="BalloonTextChar">
+    <w:name w:val="Balloon Text Char"/>
+    <w:basedOn w:val="DefaultParagraphFont"/>
+    <w:link w:val="BalloonText"/>
+    <w:uiPriority w:val="99"/>
+    <w:semiHidden/>
+    <w:rsid w:val="003F3037"/>
+    <w:rPr>
+      <w:rFonts w:ascii="Segoe UI" w:hAnsi="Segoe UI" w:cs="Segoe UI"/>
+      <w:sz w:val="18"/>
+      <w:szCs w:val="18"/>
+    </w:rPr>
   </w:style>
 </w:styles>
 </file>

</xml_diff>